<commit_message>
Update picture of my resume
</commit_message>
<xml_diff>
--- a/吴广林-汕头大学-13411989126.docx
+++ b/吴广林-汕头大学-13411989126.docx
@@ -25,12 +25,12 @@
           <wp:anchor distT="0" distB="0" distL="114300" distR="114300" simplePos="0" relativeHeight="251654656" behindDoc="1" locked="0" layoutInCell="0" allowOverlap="1">
             <wp:simplePos x="0" y="0"/>
             <wp:positionH relativeFrom="page">
-              <wp:posOffset>5850255</wp:posOffset>
+              <wp:posOffset>5877137</wp:posOffset>
             </wp:positionH>
             <wp:positionV relativeFrom="page">
-              <wp:posOffset>498475</wp:posOffset>
+              <wp:posOffset>495300</wp:posOffset>
             </wp:positionV>
-            <wp:extent cx="861060" cy="1205230"/>
+            <wp:extent cx="803486" cy="1205230"/>
             <wp:effectExtent l="0" t="0" r="0" b="0"/>
             <wp:wrapNone/>
             <wp:docPr id="1" name="Picture 1"/>
@@ -47,20 +47,13 @@
                     </pic:cNvPicPr>
                   </pic:nvPicPr>
                   <pic:blipFill>
-                    <a:blip r:embed="rId5">
-                      <a:clrChange>
-                        <a:clrFrom>
-                          <a:srgbClr val="FFFFFF"/>
-                        </a:clrFrom>
-                        <a:clrTo>
-                          <a:srgbClr val="FFFFFF">
-                            <a:alpha val="0"/>
-                          </a:srgbClr>
-                        </a:clrTo>
-                      </a:clrChange>
-                      <a:extLst/>
+                    <a:blip r:embed="rId5" cstate="print">
+                      <a:extLst>
+                        <a:ext uri="{28A0092B-C50C-407E-A947-70E740481C1C}">
+                          <a14:useLocalDpi xmlns:a14="http://schemas.microsoft.com/office/drawing/2010/main" val="0"/>
+                        </a:ext>
+                      </a:extLst>
                     </a:blip>
-                    <a:srcRect/>
                     <a:stretch>
                       <a:fillRect/>
                     </a:stretch>
@@ -68,7 +61,7 @@
                   <pic:spPr bwMode="auto">
                     <a:xfrm>
                       <a:off x="0" y="0"/>
-                      <a:ext cx="861060" cy="1205230"/>
+                      <a:ext cx="803486" cy="1205230"/>
                     </a:xfrm>
                     <a:prstGeom prst="rect">
                       <a:avLst/>
@@ -78,6 +71,9 @@
                 </pic:pic>
               </a:graphicData>
             </a:graphic>
+            <wp14:sizeRelH relativeFrom="margin">
+              <wp14:pctWidth>0</wp14:pctWidth>
+            </wp14:sizeRelH>
           </wp:anchor>
         </w:drawing>
       </w:r>
@@ -1042,6 +1038,8 @@
         </w:rPr>
         <w:t>完成数据可视化展示</w:t>
       </w:r>
+      <w:bookmarkStart w:id="1" w:name="_GoBack"/>
+      <w:bookmarkEnd w:id="1"/>
     </w:p>
     <w:p>
       <w:pPr>
@@ -2649,7 +2647,7 @@
       <w:pPr>
         <w:spacing w:line="291" w:lineRule="exact"/>
         <w:rPr>
-          <w:rFonts w:ascii="Arial" w:hAnsi="Arial" w:cs="Arial" w:hint="eastAsia"/>
+          <w:rFonts w:ascii="Arial" w:hAnsi="Arial" w:cs="Arial"/>
           <w:b/>
           <w:bCs/>
           <w:color w:val="333333"/>
@@ -2839,17 +2837,7 @@
           <w:color w:val="000000"/>
           <w:shd w:val="clear" w:color="auto" w:fill="FFFFFF"/>
         </w:rPr>
-        <w:t>衡、最终演讲与比赛。正是这个课程，让我对技术学习和英</w:t>
-      </w:r>
-      <w:bookmarkStart w:id="1" w:name="_GoBack"/>
-      <w:bookmarkEnd w:id="1"/>
-      <w:r>
-        <w:rPr>
-          <w:rFonts w:ascii="微软雅黑" w:eastAsia="微软雅黑" w:hAnsi="微软雅黑" w:hint="eastAsia"/>
-          <w:color w:val="000000"/>
-          <w:shd w:val="clear" w:color="auto" w:fill="FFFFFF"/>
-        </w:rPr>
-        <w:t>语学习</w:t>
+        <w:t>衡、最终演讲与比赛。正是这个课程，让我对技术学习和英语学习</w:t>
       </w:r>
       <w:r>
         <w:rPr>

</xml_diff>